<commit_message>
Additional work towards #12
This constitutes what I think is the first working version capable of handing any depth of recursively nested line breaks within a paragraph.

I will create a GitHub issue for the need for test cases to demonstrate that this works.
</commit_message>
<xml_diff>
--- a/tests/LineBreak.docx
+++ b/tests/LineBreak.docx
@@ -5,13 +5,111 @@
     <w:p>
       <w:pPr>
         <w:pStyle w:val="style0"/>
+        <w:rPr>
+          <w:b w:val="false"/>
+          <w:bCs w:val="false"/>
+          <w:i w:val="false"/>
+          <w:iCs w:val="false"/>
+        </w:rPr>
+      </w:pPr>
+      <w:r>
         <w:rPr/>
+        <w:t xml:space="preserve">A </w:t>
+      </w:r>
+      <w:r>
+        <w:rPr>
+          <w:b/>
+          <w:bCs/>
+        </w:rPr>
+        <w:t>bold text</w:t>
+      </w:r>
+      <w:r>
+        <w:rPr/>
+        <w:t xml:space="preserve"> paragraph</w:t>
+        <w:br/>
+        <w:t xml:space="preserve">A line break </w:t>
+      </w:r>
+      <w:r>
+        <w:rPr>
+          <w:b/>
+          <w:bCs/>
+        </w:rPr>
+        <w:t>with more</w:t>
+      </w:r>
+      <w:r>
+        <w:rPr>
+          <w:b w:val="false"/>
+          <w:bCs w:val="false"/>
+        </w:rPr>
+        <w:t xml:space="preserve"> </w:t>
+      </w:r>
+      <w:r>
+        <w:rPr>
+          <w:b w:val="false"/>
+          <w:bCs w:val="false"/>
+          <w:i/>
+          <w:iCs/>
+        </w:rPr>
+        <w:t>italic</w:t>
+      </w:r>
+      <w:r>
+        <w:rPr>
+          <w:b w:val="false"/>
+          <w:bCs w:val="false"/>
+          <w:i w:val="false"/>
+          <w:iCs w:val="false"/>
+        </w:rPr>
+        <w:t xml:space="preserve"> test</w:t>
+        <w:br/>
+        <w:t xml:space="preserve">A second </w:t>
+      </w:r>
+      <w:r>
+        <w:rPr>
+          <w:b w:val="false"/>
+          <w:bCs w:val="false"/>
+          <w:i/>
+          <w:iCs/>
+        </w:rPr>
+        <w:t>break</w:t>
+        <w:br/>
+      </w:r>
+      <w:r>
+        <w:rPr>
+          <w:b w:val="false"/>
+          <w:bCs w:val="false"/>
+          <w:i/>
+          <w:iCs/>
+        </w:rPr>
+        <w:t>A third break</w:t>
+      </w:r>
+      <w:r>
+        <w:rPr>
+          <w:b w:val="false"/>
+          <w:bCs w:val="false"/>
+          <w:i w:val="false"/>
+          <w:iCs w:val="false"/>
+        </w:rPr>
+        <w:t xml:space="preserve"> where italic breaks across the line</w:t>
+      </w:r>
+    </w:p>
+    <w:p>
+      <w:pPr>
+        <w:pStyle w:val="style0"/>
+        <w:rPr>
+          <w:b w:val="false"/>
+          <w:bCs w:val="false"/>
+          <w:i w:val="false"/>
+          <w:iCs w:val="false"/>
+        </w:rPr>
       </w:pPr>
       <w:r>
-        <w:rPr/>
-        <w:t>A paragraph</w:t>
-        <w:br/>
-        <w:t>A line break</w:t>
+        <w:rPr>
+          <w:b w:val="false"/>
+          <w:bCs w:val="false"/>
+          <w:i w:val="false"/>
+          <w:iCs w:val="false"/>
+        </w:rPr>
+        <w:t>A second paragraph</w:t>
       </w:r>
     </w:p>
     <w:sectPr>

</xml_diff>